<commit_message>
Builder - done; update proxy + adapter + diagram
</commit_message>
<xml_diff>
--- a/Báo cáo cuối kỳ/2. Builder/Report.docx
+++ b/Báo cáo cuối kỳ/2. Builder/Report.docx
@@ -102,17 +102,9 @@
         <w:pStyle w:val="NormalWeb"/>
         <w:numPr>
           <w:ilvl w:val="0"/>
-          <w:numId w:val="5"/>
+          <w:numId w:val="15"/>
         </w:numPr>
-        <w:shd w:val="clear" w:color="auto" w:fill="FFFFFF"/>
         <w:spacing w:before="0" w:beforeAutospacing="0" w:after="0" w:afterAutospacing="0"/>
-        <w:textAlignment w:val="baseline"/>
-        <w:rPr>
-          <w:rFonts w:ascii="Arial" w:hAnsi="Arial" w:cs="Arial"/>
-          <w:color w:val="262626"/>
-          <w:sz w:val="26"/>
-          <w:szCs w:val="26"/>
-        </w:rPr>
       </w:pPr>
       <w:r>
         <w:rPr>
@@ -122,26 +114,8 @@
           <w:szCs w:val="26"/>
           <w:shd w:val="clear" w:color="auto" w:fill="FFFFFF"/>
         </w:rPr>
-        <w:t>Mục đích: Cho phép khởi tạo các đối tượng động một cách dễ dàng dựa trên nguyên lý hóa đổi cho nhau</w:t>
-      </w:r>
-    </w:p>
-    <w:p>
-      <w:pPr>
-        <w:pStyle w:val="NormalWeb"/>
-        <w:numPr>
-          <w:ilvl w:val="0"/>
-          <w:numId w:val="5"/>
-        </w:numPr>
-        <w:shd w:val="clear" w:color="auto" w:fill="FFFFFF"/>
-        <w:spacing w:before="0" w:beforeAutospacing="0" w:after="0" w:afterAutospacing="0"/>
-        <w:textAlignment w:val="baseline"/>
-        <w:rPr>
-          <w:rFonts w:ascii="Arial" w:hAnsi="Arial" w:cs="Arial"/>
-          <w:color w:val="262626"/>
-          <w:sz w:val="26"/>
-          <w:szCs w:val="26"/>
-        </w:rPr>
-      </w:pPr>
+        <w:t>“</w:t>
+      </w:r>
       <w:r>
         <w:rPr>
           <w:rFonts w:ascii="Arial" w:hAnsi="Arial" w:cs="Arial"/>
@@ -150,23 +124,28 @@
           <w:szCs w:val="26"/>
           <w:shd w:val="clear" w:color="auto" w:fill="FFFFFF"/>
         </w:rPr>
-        <w:t>Mẫu builder tách phần đặc tả kỹ thuật phức tạp của một đối tượng với việc xây dựng nó trên thực thế. Quá trình xây dựng có thể tạo ra các thể hiện khác nhau</w:t>
-      </w:r>
-    </w:p>
-    <w:p>
-      <w:pPr>
-        <w:pStyle w:val="NormalWeb"/>
-        <w:shd w:val="clear" w:color="auto" w:fill="FFFFFF"/>
-        <w:spacing w:before="0" w:beforeAutospacing="0" w:after="0" w:afterAutospacing="0"/>
-        <w:ind w:left="720"/>
-        <w:textAlignment w:val="baseline"/>
+        <w:t>Tách rời việc tạo dựng một đối tượng phức</w:t>
+      </w:r>
+      <w:r>
         <w:rPr>
           <w:rFonts w:ascii="Arial" w:hAnsi="Arial" w:cs="Arial"/>
           <w:color w:val="262626"/>
           <w:sz w:val="26"/>
           <w:szCs w:val="26"/>
-        </w:rPr>
-      </w:pPr>
+          <w:shd w:val="clear" w:color="auto" w:fill="FFFFFF"/>
+        </w:rPr>
+        <w:t xml:space="preserve"> tạp ra khỏi bản thân đối tượng, </w:t>
+      </w:r>
+      <w:r>
+        <w:rPr>
+          <w:rFonts w:ascii="Arial" w:hAnsi="Arial" w:cs="Arial"/>
+          <w:color w:val="262626"/>
+          <w:sz w:val="26"/>
+          <w:szCs w:val="26"/>
+          <w:shd w:val="clear" w:color="auto" w:fill="FFFFFF"/>
+        </w:rPr>
+        <w:t>vì vậy cho phép cùng một quá trình tạo dựng có thể tạo ra nhiều loại đối tượng khác nhau”</w:t>
+      </w:r>
     </w:p>
     <w:p>
       <w:pPr>
@@ -208,7 +187,79 @@
           <w:sz w:val="26"/>
           <w:szCs w:val="26"/>
         </w:rPr>
-        <w:t>Khi một sản phẩm có nhiều thành phần bên trong lắp ghép để tạo thành</w:t>
+        <w:t xml:space="preserve">Thuật toán </w:t>
+      </w:r>
+      <w:r>
+        <w:rPr>
+          <w:rFonts w:ascii="Arial" w:hAnsi="Arial" w:cs="Arial"/>
+          <w:color w:val="000000"/>
+          <w:sz w:val="26"/>
+          <w:szCs w:val="26"/>
+        </w:rPr>
+        <w:t xml:space="preserve">cho việc </w:t>
+      </w:r>
+      <w:r>
+        <w:rPr>
+          <w:rFonts w:ascii="Arial" w:hAnsi="Arial" w:cs="Arial"/>
+          <w:color w:val="000000"/>
+          <w:sz w:val="26"/>
+          <w:szCs w:val="26"/>
+        </w:rPr>
+        <w:t xml:space="preserve">tạo ra một đối tượng phức tạp </w:t>
+      </w:r>
+      <w:r>
+        <w:rPr>
+          <w:rFonts w:ascii="Arial" w:hAnsi="Arial" w:cs="Arial"/>
+          <w:color w:val="000000"/>
+          <w:sz w:val="26"/>
+          <w:szCs w:val="26"/>
+        </w:rPr>
+        <w:t xml:space="preserve">bị </w:t>
+      </w:r>
+      <w:r>
+        <w:rPr>
+          <w:rFonts w:ascii="Arial" w:hAnsi="Arial" w:cs="Arial"/>
+          <w:color w:val="000000"/>
+          <w:sz w:val="26"/>
+          <w:szCs w:val="26"/>
+        </w:rPr>
+        <w:t xml:space="preserve">phụ thuộc vào nhiều thành phần </w:t>
+      </w:r>
+      <w:r>
+        <w:rPr>
+          <w:rFonts w:ascii="Arial" w:hAnsi="Arial" w:cs="Arial"/>
+          <w:color w:val="000000"/>
+          <w:sz w:val="26"/>
+          <w:szCs w:val="26"/>
+        </w:rPr>
+        <w:t>độc lập tạo nên đối tượng</w:t>
+      </w:r>
+      <w:r>
+        <w:rPr>
+          <w:rFonts w:ascii="Arial" w:hAnsi="Arial" w:cs="Arial"/>
+          <w:color w:val="000000"/>
+          <w:sz w:val="26"/>
+          <w:szCs w:val="26"/>
+        </w:rPr>
+        <w:t xml:space="preserve"> và </w:t>
+      </w:r>
+      <w:r>
+        <w:rPr>
+          <w:rFonts w:ascii="Arial" w:hAnsi="Arial" w:cs="Arial"/>
+          <w:color w:val="000000"/>
+          <w:sz w:val="26"/>
+          <w:szCs w:val="26"/>
+        </w:rPr>
+        <w:t xml:space="preserve">làm thế nào các thành phần đó </w:t>
+      </w:r>
+      <w:r>
+        <w:rPr>
+          <w:rFonts w:ascii="Arial" w:hAnsi="Arial" w:cs="Arial"/>
+          <w:color w:val="000000"/>
+          <w:sz w:val="26"/>
+          <w:szCs w:val="26"/>
+        </w:rPr>
+        <w:t>kết hợp lại với nhau.</w:t>
       </w:r>
     </w:p>
     <w:p>
@@ -234,7 +285,16 @@
           <w:sz w:val="26"/>
           <w:szCs w:val="26"/>
         </w:rPr>
-        <w:t>Khi một lớp gồm nhiều hàm tạo từng thành phần bên trong</w:t>
+        <w:t xml:space="preserve">Quá trình xây dựng nên một đối tượng </w:t>
+      </w:r>
+      <w:r>
+        <w:rPr>
+          <w:rFonts w:ascii="Arial" w:hAnsi="Arial" w:cs="Arial"/>
+          <w:color w:val="000000"/>
+          <w:sz w:val="26"/>
+          <w:szCs w:val="26"/>
+        </w:rPr>
+        <w:t>cần phải cho phép nhiều cách biểu diễn (representation) khác nhau.</w:t>
       </w:r>
     </w:p>
     <w:p>
@@ -260,33 +320,7 @@
           <w:sz w:val="26"/>
           <w:szCs w:val="26"/>
         </w:rPr>
-        <w:t>Khi cần kiểm soát thời gian chạy của các tiến trình khởi tạo</w:t>
-      </w:r>
-    </w:p>
-    <w:p>
-      <w:pPr>
-        <w:pStyle w:val="NormalWeb"/>
-        <w:numPr>
-          <w:ilvl w:val="0"/>
-          <w:numId w:val="6"/>
-        </w:numPr>
-        <w:spacing w:before="0" w:beforeAutospacing="0" w:after="0" w:afterAutospacing="0"/>
-        <w:textAlignment w:val="baseline"/>
-        <w:rPr>
-          <w:rFonts w:ascii="Arial" w:hAnsi="Arial" w:cs="Arial"/>
-          <w:color w:val="000000"/>
-          <w:sz w:val="26"/>
-          <w:szCs w:val="26"/>
-        </w:rPr>
-      </w:pPr>
-      <w:r>
-        <w:rPr>
-          <w:rFonts w:ascii="Arial" w:hAnsi="Arial" w:cs="Arial"/>
-          <w:color w:val="000000"/>
-          <w:sz w:val="26"/>
-          <w:szCs w:val="26"/>
-        </w:rPr>
-        <w:t>Khi cần thêm phương thức khởi tạo mới mà không thay đổi mã code ban đầu</w:t>
+        <w:t>Khi client mong muốn sẽ kiểm soát được quá trình tạo dựng đối tượng.</w:t>
       </w:r>
     </w:p>
     <w:p>
@@ -349,6 +383,15 @@
         </w:rPr>
         <w:t>Ứng dụng trong các hệ thống lớn, nhiều chức năng phức tạp và mô hình giao diện đồ sộ và việc khởi tạo ứng dụng thường rất khó khăn</w:t>
       </w:r>
+      <w:r>
+        <w:rPr>
+          <w:rFonts w:ascii="Arial" w:hAnsi="Arial" w:cs="Arial"/>
+          <w:color w:val="000000"/>
+          <w:sz w:val="26"/>
+          <w:szCs w:val="26"/>
+        </w:rPr>
+        <w:t>.</w:t>
+      </w:r>
     </w:p>
     <w:p>
       <w:pPr>
@@ -373,25 +416,17 @@
           <w:sz w:val="26"/>
           <w:szCs w:val="26"/>
         </w:rPr>
-        <w:t>Tần suất sử dụng thấp.</w:t>
-      </w:r>
-    </w:p>
-    <w:p>
-      <w:pPr>
-        <w:pStyle w:val="NormalWeb"/>
-        <w:numPr>
-          <w:ilvl w:val="0"/>
-          <w:numId w:val="7"/>
-        </w:numPr>
-        <w:spacing w:before="0" w:beforeAutospacing="0" w:after="0" w:afterAutospacing="0"/>
-        <w:textAlignment w:val="baseline"/>
+        <w:t xml:space="preserve">Quá trình khởi tạo một đối tượng cần trải qua nhiều công đoạn khác nhau, và chúng ta có nhu cầu kiểm soát các biến thể khác nhau </w:t>
+      </w:r>
+      <w:r>
         <w:rPr>
           <w:rFonts w:ascii="Arial" w:hAnsi="Arial" w:cs="Arial"/>
           <w:color w:val="000000"/>
           <w:sz w:val="26"/>
           <w:szCs w:val="26"/>
         </w:rPr>
-      </w:pPr>
+        <w:t xml:space="preserve">của </w:t>
+      </w:r>
       <w:r>
         <w:rPr>
           <w:rFonts w:ascii="Arial" w:hAnsi="Arial" w:cs="Arial"/>
@@ -399,7 +434,7 @@
           <w:sz w:val="26"/>
           <w:szCs w:val="26"/>
         </w:rPr>
-        <w:t>Quá trình khởi tạo một đối tượng cần trải qua nhiều công đoạn khác nhau, và chúng ta có nhu cầu kiểm soát các biến thể khác nhau quá trình này.</w:t>
+        <w:t>quá trình này.</w:t>
       </w:r>
     </w:p>
     <w:p>
@@ -610,7 +645,6 @@
           <w:sz w:val="26"/>
           <w:szCs w:val="26"/>
         </w:rPr>
-        <w:lastRenderedPageBreak/>
         <w:t>Product</w:t>
       </w:r>
       <w:r>
@@ -648,7 +682,19 @@
           <w:sz w:val="26"/>
           <w:szCs w:val="26"/>
         </w:rPr>
-        <w:t>Derector</w:t>
+        <w:lastRenderedPageBreak/>
+        <w:t>Di</w:t>
+      </w:r>
+      <w:r>
+        <w:rPr>
+          <w:rFonts w:ascii="Arial" w:hAnsi="Arial" w:cs="Arial"/>
+          <w:b/>
+          <w:bCs/>
+          <w:color w:val="000000"/>
+          <w:sz w:val="26"/>
+          <w:szCs w:val="26"/>
+        </w:rPr>
+        <w:t>rector</w:t>
       </w:r>
       <w:r>
         <w:rPr>
@@ -917,17 +963,53 @@
           <w:sz w:val="26"/>
           <w:szCs w:val="26"/>
         </w:rPr>
-        <w:t>Cần chú ý sự khác biệt nhau giữa mẫu Builder và mẫu Abstract Factory: mẫu Builder được client chỉ thị làm cách nào để tạo ra đối tượng (bằng cách chỉ rõ các class nào sẽ được dùng trong khi quá trình tạo) trong khi Abstract Factory được client sử dụng trực tiếp để tạo ra đối tượng.</w:t>
-      </w:r>
-    </w:p>
-    <w:p>
-      <w:pPr>
-        <w:rPr>
-          <w:rFonts w:ascii="Times New Roman" w:hAnsi="Times New Roman" w:cs="Times New Roman"/>
-          <w:sz w:val="24"/>
-          <w:szCs w:val="24"/>
-        </w:rPr>
-      </w:pPr>
+        <w:t xml:space="preserve">Cần chú ý sự khác biệt nhau giữa mẫu Builder và mẫu Abstract Factory: mẫu Builder được client chỉ thị làm cách nào để tạo ra đối tượng (bằng cách chỉ rõ các </w:t>
+      </w:r>
+      <w:r>
+        <w:rPr>
+          <w:rFonts w:ascii="Arial" w:hAnsi="Arial" w:cs="Arial"/>
+          <w:color w:val="000000"/>
+          <w:sz w:val="26"/>
+          <w:szCs w:val="26"/>
+        </w:rPr>
+        <w:t>lớp</w:t>
+      </w:r>
+      <w:r>
+        <w:rPr>
+          <w:rFonts w:ascii="Arial" w:hAnsi="Arial" w:cs="Arial"/>
+          <w:color w:val="000000"/>
+          <w:sz w:val="26"/>
+          <w:szCs w:val="26"/>
+        </w:rPr>
+        <w:t xml:space="preserve"> nào sẽ được dùng trong khi quá trình tạo) trong khi Abstract Factory được client sử dụng để tạo ra đối tượng</w:t>
+      </w:r>
+      <w:r>
+        <w:rPr>
+          <w:rFonts w:ascii="Arial" w:hAnsi="Arial" w:cs="Arial"/>
+          <w:color w:val="000000"/>
+          <w:sz w:val="26"/>
+          <w:szCs w:val="26"/>
+        </w:rPr>
+        <w:t xml:space="preserve"> </w:t>
+      </w:r>
+      <w:r>
+        <w:rPr>
+          <w:rFonts w:ascii="Arial" w:hAnsi="Arial" w:cs="Arial"/>
+          <w:color w:val="000000"/>
+          <w:sz w:val="26"/>
+          <w:szCs w:val="26"/>
+        </w:rPr>
+        <w:t>trực tiếp</w:t>
+      </w:r>
+      <w:r>
+        <w:rPr>
+          <w:rFonts w:ascii="Arial" w:hAnsi="Arial" w:cs="Arial"/>
+          <w:color w:val="000000"/>
+          <w:sz w:val="26"/>
+          <w:szCs w:val="26"/>
+        </w:rPr>
+        <w:t>.</w:t>
+      </w:r>
     </w:p>
     <w:p>
       <w:pPr>
@@ -986,12 +1068,6 @@
         <w:t>Ví dụ về các hệ thống thực tế:</w:t>
       </w:r>
     </w:p>
-    <w:p/>
-    <w:p/>
-    <w:p/>
-    <w:p/>
-    <w:p/>
-    <w:p/>
     <w:p>
       <w:pPr>
         <w:pStyle w:val="NormalWeb"/>
@@ -1007,7 +1083,6 @@
           <w:szCs w:val="26"/>
           <w:shd w:val="clear" w:color="auto" w:fill="FFFFFF"/>
         </w:rPr>
-        <w:lastRenderedPageBreak/>
         <w:t>Các mẫu liên quan:</w:t>
       </w:r>
     </w:p>
@@ -1075,6 +1150,8 @@
           <w:szCs w:val="24"/>
         </w:rPr>
       </w:pPr>
+      <w:bookmarkStart w:id="0" w:name="_GoBack"/>
+      <w:bookmarkEnd w:id="0"/>
     </w:p>
     <w:p>
       <w:pPr>
@@ -1090,6 +1167,7 @@
           <w:sz w:val="26"/>
           <w:szCs w:val="26"/>
         </w:rPr>
+        <w:lastRenderedPageBreak/>
         <w:t>Mã nguồn minh họa:</w:t>
       </w:r>
     </w:p>
@@ -8881,8 +8959,6 @@
           </wp:inline>
         </w:drawing>
       </w:r>
-      <w:bookmarkStart w:id="0" w:name="_GoBack"/>
-      <w:bookmarkEnd w:id="0"/>
     </w:p>
     <w:sectPr>
       <w:pgSz w:w="12240" w:h="15840"/>
@@ -10029,6 +10105,119 @@
     </w:lvl>
   </w:abstractNum>
   <w:abstractNum w:abstractNumId="8" w15:restartNumberingAfterBreak="0">
+    <w:nsid w:val="329E1B3E"/>
+    <w:multiLevelType w:val="hybridMultilevel"/>
+    <w:tmpl w:val="7D78EE0C"/>
+    <w:lvl w:ilvl="0" w:tplc="04090001">
+      <w:start w:val="1"/>
+      <w:numFmt w:val="bullet"/>
+      <w:lvlText w:val=""/>
+      <w:lvlJc w:val="left"/>
+      <w:pPr>
+        <w:ind w:left="720" w:hanging="360"/>
+      </w:pPr>
+      <w:rPr>
+        <w:rFonts w:ascii="Symbol" w:hAnsi="Symbol" w:hint="default"/>
+      </w:rPr>
+    </w:lvl>
+    <w:lvl w:ilvl="1" w:tplc="04090003" w:tentative="1">
+      <w:start w:val="1"/>
+      <w:numFmt w:val="bullet"/>
+      <w:lvlText w:val="o"/>
+      <w:lvlJc w:val="left"/>
+      <w:pPr>
+        <w:ind w:left="1440" w:hanging="360"/>
+      </w:pPr>
+      <w:rPr>
+        <w:rFonts w:ascii="Courier New" w:hAnsi="Courier New" w:cs="Courier New" w:hint="default"/>
+      </w:rPr>
+    </w:lvl>
+    <w:lvl w:ilvl="2" w:tplc="04090005" w:tentative="1">
+      <w:start w:val="1"/>
+      <w:numFmt w:val="bullet"/>
+      <w:lvlText w:val=""/>
+      <w:lvlJc w:val="left"/>
+      <w:pPr>
+        <w:ind w:left="2160" w:hanging="360"/>
+      </w:pPr>
+      <w:rPr>
+        <w:rFonts w:ascii="Wingdings" w:hAnsi="Wingdings" w:hint="default"/>
+      </w:rPr>
+    </w:lvl>
+    <w:lvl w:ilvl="3" w:tplc="04090001" w:tentative="1">
+      <w:start w:val="1"/>
+      <w:numFmt w:val="bullet"/>
+      <w:lvlText w:val=""/>
+      <w:lvlJc w:val="left"/>
+      <w:pPr>
+        <w:ind w:left="2880" w:hanging="360"/>
+      </w:pPr>
+      <w:rPr>
+        <w:rFonts w:ascii="Symbol" w:hAnsi="Symbol" w:hint="default"/>
+      </w:rPr>
+    </w:lvl>
+    <w:lvl w:ilvl="4" w:tplc="04090003" w:tentative="1">
+      <w:start w:val="1"/>
+      <w:numFmt w:val="bullet"/>
+      <w:lvlText w:val="o"/>
+      <w:lvlJc w:val="left"/>
+      <w:pPr>
+        <w:ind w:left="3600" w:hanging="360"/>
+      </w:pPr>
+      <w:rPr>
+        <w:rFonts w:ascii="Courier New" w:hAnsi="Courier New" w:cs="Courier New" w:hint="default"/>
+      </w:rPr>
+    </w:lvl>
+    <w:lvl w:ilvl="5" w:tplc="04090005" w:tentative="1">
+      <w:start w:val="1"/>
+      <w:numFmt w:val="bullet"/>
+      <w:lvlText w:val=""/>
+      <w:lvlJc w:val="left"/>
+      <w:pPr>
+        <w:ind w:left="4320" w:hanging="360"/>
+      </w:pPr>
+      <w:rPr>
+        <w:rFonts w:ascii="Wingdings" w:hAnsi="Wingdings" w:hint="default"/>
+      </w:rPr>
+    </w:lvl>
+    <w:lvl w:ilvl="6" w:tplc="04090001" w:tentative="1">
+      <w:start w:val="1"/>
+      <w:numFmt w:val="bullet"/>
+      <w:lvlText w:val=""/>
+      <w:lvlJc w:val="left"/>
+      <w:pPr>
+        <w:ind w:left="5040" w:hanging="360"/>
+      </w:pPr>
+      <w:rPr>
+        <w:rFonts w:ascii="Symbol" w:hAnsi="Symbol" w:hint="default"/>
+      </w:rPr>
+    </w:lvl>
+    <w:lvl w:ilvl="7" w:tplc="04090003" w:tentative="1">
+      <w:start w:val="1"/>
+      <w:numFmt w:val="bullet"/>
+      <w:lvlText w:val="o"/>
+      <w:lvlJc w:val="left"/>
+      <w:pPr>
+        <w:ind w:left="5760" w:hanging="360"/>
+      </w:pPr>
+      <w:rPr>
+        <w:rFonts w:ascii="Courier New" w:hAnsi="Courier New" w:cs="Courier New" w:hint="default"/>
+      </w:rPr>
+    </w:lvl>
+    <w:lvl w:ilvl="8" w:tplc="04090005" w:tentative="1">
+      <w:start w:val="1"/>
+      <w:numFmt w:val="bullet"/>
+      <w:lvlText w:val=""/>
+      <w:lvlJc w:val="left"/>
+      <w:pPr>
+        <w:ind w:left="6480" w:hanging="360"/>
+      </w:pPr>
+      <w:rPr>
+        <w:rFonts w:ascii="Wingdings" w:hAnsi="Wingdings" w:hint="default"/>
+      </w:rPr>
+    </w:lvl>
+  </w:abstractNum>
+  <w:abstractNum w:abstractNumId="9" w15:restartNumberingAfterBreak="0">
     <w:nsid w:val="37BC6060"/>
     <w:multiLevelType w:val="multilevel"/>
     <w:tmpl w:val="3C2A6090"/>
@@ -10177,7 +10366,7 @@
       </w:rPr>
     </w:lvl>
   </w:abstractNum>
-  <w:abstractNum w:abstractNumId="9" w15:restartNumberingAfterBreak="0">
+  <w:abstractNum w:abstractNumId="10" w15:restartNumberingAfterBreak="0">
     <w:nsid w:val="6848612C"/>
     <w:multiLevelType w:val="multilevel"/>
     <w:tmpl w:val="6074D312"/>
@@ -10326,7 +10515,7 @@
       </w:rPr>
     </w:lvl>
   </w:abstractNum>
-  <w:abstractNum w:abstractNumId="10" w15:restartNumberingAfterBreak="0">
+  <w:abstractNum w:abstractNumId="11" w15:restartNumberingAfterBreak="0">
     <w:nsid w:val="6A1A418F"/>
     <w:multiLevelType w:val="hybridMultilevel"/>
     <w:tmpl w:val="2134104E"/>
@@ -10438,7 +10627,7 @@
       </w:rPr>
     </w:lvl>
   </w:abstractNum>
-  <w:abstractNum w:abstractNumId="11" w15:restartNumberingAfterBreak="0">
+  <w:abstractNum w:abstractNumId="12" w15:restartNumberingAfterBreak="0">
     <w:nsid w:val="719F38DE"/>
     <w:multiLevelType w:val="multilevel"/>
     <w:tmpl w:val="B4DAB7E6"/>
@@ -10587,7 +10776,7 @@
       </w:rPr>
     </w:lvl>
   </w:abstractNum>
-  <w:abstractNum w:abstractNumId="12" w15:restartNumberingAfterBreak="0">
+  <w:abstractNum w:abstractNumId="13" w15:restartNumberingAfterBreak="0">
     <w:nsid w:val="75E471D5"/>
     <w:multiLevelType w:val="multilevel"/>
     <w:tmpl w:val="9A32FA98"/>
@@ -10736,7 +10925,7 @@
       </w:rPr>
     </w:lvl>
   </w:abstractNum>
-  <w:abstractNum w:abstractNumId="13" w15:restartNumberingAfterBreak="0">
+  <w:abstractNum w:abstractNumId="14" w15:restartNumberingAfterBreak="0">
     <w:nsid w:val="79213919"/>
     <w:multiLevelType w:val="multilevel"/>
     <w:tmpl w:val="640CB77A"/>
@@ -10889,10 +11078,10 @@
     <w:abstractNumId w:val="4"/>
   </w:num>
   <w:num w:numId="2">
-    <w:abstractNumId w:val="10"/>
+    <w:abstractNumId w:val="11"/>
   </w:num>
   <w:num w:numId="3">
-    <w:abstractNumId w:val="12"/>
+    <w:abstractNumId w:val="13"/>
   </w:num>
   <w:num w:numId="4">
     <w:abstractNumId w:val="3"/>
@@ -10904,7 +11093,7 @@
     <w:abstractNumId w:val="6"/>
   </w:num>
   <w:num w:numId="7">
-    <w:abstractNumId w:val="13"/>
+    <w:abstractNumId w:val="14"/>
   </w:num>
   <w:num w:numId="8">
     <w:abstractNumId w:val="7"/>
@@ -10913,18 +11102,21 @@
     <w:abstractNumId w:val="0"/>
   </w:num>
   <w:num w:numId="10">
-    <w:abstractNumId w:val="11"/>
+    <w:abstractNumId w:val="12"/>
   </w:num>
   <w:num w:numId="11">
     <w:abstractNumId w:val="5"/>
   </w:num>
   <w:num w:numId="12">
-    <w:abstractNumId w:val="9"/>
+    <w:abstractNumId w:val="10"/>
   </w:num>
   <w:num w:numId="13">
     <w:abstractNumId w:val="1"/>
   </w:num>
   <w:num w:numId="14">
+    <w:abstractNumId w:val="9"/>
+  </w:num>
+  <w:num w:numId="15">
     <w:abstractNumId w:val="8"/>
   </w:num>
 </w:numbering>
@@ -11494,6 +11686,11 @@
     <w:basedOn w:val="DefaultParagraphFont"/>
     <w:rsid w:val="0024249C"/>
   </w:style>
+  <w:style w:type="character" w:customStyle="1" w:styleId="apple-converted-space">
+    <w:name w:val="apple-converted-space"/>
+    <w:basedOn w:val="DefaultParagraphFont"/>
+    <w:rsid w:val="001E3D37"/>
+  </w:style>
 </w:styles>
 </file>
 
@@ -11763,7 +11960,7 @@
 </file>
 
 <file path=customXml/itemProps1.xml><?xml version="1.0" encoding="utf-8"?>
-<ds:datastoreItem xmlns:ds="http://schemas.openxmlformats.org/officeDocument/2006/customXml" ds:itemID="{E38E4736-9D3B-473B-BA33-D26419B24720}">
+<ds:datastoreItem xmlns:ds="http://schemas.openxmlformats.org/officeDocument/2006/customXml" ds:itemID="{0F2EFC34-5003-4D41-8900-EE2220D5C632}">
   <ds:schemaRefs>
     <ds:schemaRef ds:uri="http://schemas.openxmlformats.org/officeDocument/2006/bibliography"/>
   </ds:schemaRefs>

</xml_diff>